<commit_message>
Actualizar .gitignore, AD03_ManejoConectores.docx y 10 más archivos...
</commit_message>
<xml_diff>
--- a/AD03_ManejoConectores.docx
+++ b/AD03_ManejoConectores.docx
@@ -120,21 +120,7 @@
         <w:rPr>
           <w:lang w:eastAsia="es-ES"/>
         </w:rPr>
-        <w:t xml:space="preserve"> de ejemplo en la base de datos. (1.5 </w:t>
-      </w:r>
-      <w:proofErr w:type="spellStart"/>
-      <w:r>
-        <w:rPr>
-          <w:lang w:eastAsia="es-ES"/>
-        </w:rPr>
-        <w:t>pto</w:t>
-      </w:r>
-      <w:proofErr w:type="spellEnd"/>
-      <w:r>
-        <w:rPr>
-          <w:lang w:eastAsia="es-ES"/>
-        </w:rPr>
-        <w:t>)</w:t>
+        <w:t xml:space="preserve"> de ejemplo en la base de datos. (1.5 pto)</w:t>
       </w:r>
     </w:p>
     <w:p>
@@ -152,21 +138,7 @@
         <w:rPr>
           <w:lang w:eastAsia="es-ES"/>
         </w:rPr>
-        <w:t xml:space="preserve">Eliminar todos los datos de la base de datos. (1.0 </w:t>
-      </w:r>
-      <w:proofErr w:type="spellStart"/>
-      <w:r>
-        <w:rPr>
-          <w:lang w:eastAsia="es-ES"/>
-        </w:rPr>
-        <w:t>pto</w:t>
-      </w:r>
-      <w:proofErr w:type="spellEnd"/>
-      <w:r>
-        <w:rPr>
-          <w:lang w:eastAsia="es-ES"/>
-        </w:rPr>
-        <w:t>)</w:t>
+        <w:t>Eliminar todos los datos de la base de datos. (1.0 pto)</w:t>
       </w:r>
     </w:p>
     <w:p>
@@ -174,7 +146,21 @@
         <w:pStyle w:val="Cdigo"/>
       </w:pPr>
       <w:r>
-        <w:t>DELETE * FROM vuelos;</w:t>
+        <w:t>DELETE FROM vuelos;</w:t>
+      </w:r>
+    </w:p>
+    <w:p>
+      <w:pPr>
+        <w:pStyle w:val="Cdigo"/>
+      </w:pPr>
+      <w:r>
+        <w:t xml:space="preserve">DELETE FROM </w:t>
+      </w:r>
+      <w:r>
+        <w:t>pasajeros</w:t>
+      </w:r>
+      <w:r>
+        <w:t>;</w:t>
       </w:r>
     </w:p>
     <w:p>
@@ -192,29 +178,21 @@
         <w:rPr>
           <w:lang w:eastAsia="es-ES"/>
         </w:rPr>
-        <w:t xml:space="preserve">Listar/Mostrar la información de todos los pasajeros. (1.5 </w:t>
-      </w:r>
-      <w:proofErr w:type="spellStart"/>
-      <w:r>
-        <w:rPr>
-          <w:lang w:eastAsia="es-ES"/>
-        </w:rPr>
-        <w:t>pto</w:t>
-      </w:r>
-      <w:proofErr w:type="spellEnd"/>
-      <w:r>
-        <w:rPr>
-          <w:lang w:eastAsia="es-ES"/>
-        </w:rPr>
-        <w:t>)</w:t>
+        <w:t>Listar/Mostrar la información de todos los pasajeros. (1.5 pto)</w:t>
       </w:r>
     </w:p>
     <w:p>
       <w:pPr>
         <w:pStyle w:val="Cdigo"/>
-      </w:pPr>
-      <w:r>
-        <w:t>SELECT * FROM pasajeros;</w:t>
+        <w:rPr>
+          <w:rFonts w:asciiTheme="minorHAnsi" w:hAnsiTheme="minorHAnsi" w:cstheme="minorBidi"/>
+          <w:color w:val="auto"/>
+          <w:sz w:val="22"/>
+          <w:szCs w:val="22"/>
+        </w:rPr>
+      </w:pPr>
+      <w:r>
+        <w:t>SELECT num, cod_vuelo, tipo_plaza, fumador FROM pasajeros;</w:t>
       </w:r>
     </w:p>
     <w:p>
@@ -247,21 +225,7 @@
         <w:rPr>
           <w:lang w:eastAsia="es-ES"/>
         </w:rPr>
-        <w:t xml:space="preserve">. (1.5 </w:t>
-      </w:r>
-      <w:proofErr w:type="spellStart"/>
-      <w:r>
-        <w:rPr>
-          <w:lang w:eastAsia="es-ES"/>
-        </w:rPr>
-        <w:t>pto</w:t>
-      </w:r>
-      <w:proofErr w:type="spellEnd"/>
-      <w:r>
-        <w:rPr>
-          <w:lang w:eastAsia="es-ES"/>
-        </w:rPr>
-        <w:t>)</w:t>
+        <w:t>. (1.5 pto)</w:t>
       </w:r>
       <w:r>
         <w:rPr>
@@ -279,45 +243,21 @@
         <w:rPr>
           <w:lang w:eastAsia="es-ES"/>
         </w:rPr>
-        <w:t xml:space="preserve"> </w:t>
-      </w:r>
-      <w:r>
-        <w:rPr>
-          <w:lang w:eastAsia="es-ES"/>
-        </w:rPr>
-        <w:t>Mirar de que el usuario pueda elegir el destino del vuelo</w:t>
+        <w:t xml:space="preserve"> Mirar de que el usuario pueda elegir el destino del vuelo</w:t>
       </w:r>
     </w:p>
     <w:p>
       <w:pPr>
         <w:pStyle w:val="Cdigo"/>
-      </w:pPr>
-      <w:r>
-        <w:t xml:space="preserve">SELECT * FROM </w:t>
-      </w:r>
-      <w:proofErr w:type="spellStart"/>
-      <w:r>
-        <w:t>pasajeros</w:t>
-      </w:r>
-      <w:proofErr w:type="spellEnd"/>
-      <w:r>
-        <w:t xml:space="preserve"> WHERE </w:t>
-      </w:r>
-      <w:proofErr w:type="spellStart"/>
-      <w:r>
-        <w:t>cod_vuelo</w:t>
-      </w:r>
-      <w:proofErr w:type="spellEnd"/>
-      <w:r>
-        <w:t xml:space="preserve"> </w:t>
-      </w:r>
-      <w:proofErr w:type="gramStart"/>
-      <w:r>
-        <w:t>= ?</w:t>
-      </w:r>
-      <w:proofErr w:type="gramEnd"/>
-      <w:r>
-        <w:t>;</w:t>
+        <w:rPr>
+          <w:lang w:val="es-ES"/>
+        </w:rPr>
+      </w:pPr>
+      <w:r>
+        <w:rPr>
+          <w:lang w:val="es-ES"/>
+        </w:rPr>
+        <w:t>SELECT * FROM pasajeros WHERE cod_vuelo = ?;</w:t>
       </w:r>
     </w:p>
     <w:p>
@@ -331,156 +271,62 @@
         <w:rPr>
           <w:lang w:val="es-ES"/>
         </w:rPr>
-        <w:t xml:space="preserve">SELECT </w:t>
-      </w:r>
-      <w:proofErr w:type="spellStart"/>
+        <w:t xml:space="preserve">SELECT p.NUM, p.COD_VUELO, p.TIPO_PLAZA, p.FUMADOR FROM pasajeros </w:t>
+      </w:r>
       <w:r>
         <w:rPr>
           <w:lang w:val="es-ES"/>
         </w:rPr>
-        <w:t>p.NUM</w:t>
-      </w:r>
-      <w:proofErr w:type="spellEnd"/>
+        <w:t xml:space="preserve">AS </w:t>
+      </w:r>
       <w:r>
         <w:rPr>
           <w:lang w:val="es-ES"/>
         </w:rPr>
-        <w:t xml:space="preserve">, </w:t>
-      </w:r>
-      <w:proofErr w:type="spellStart"/>
+        <w:t>p</w:t>
+      </w:r>
       <w:r>
         <w:rPr>
           <w:lang w:val="es-ES"/>
         </w:rPr>
-        <w:t>p.COD_VUELO</w:t>
-      </w:r>
-      <w:proofErr w:type="spellEnd"/>
+        <w:t xml:space="preserve"> </w:t>
+      </w:r>
       <w:r>
         <w:rPr>
           <w:lang w:val="es-ES"/>
         </w:rPr>
-        <w:t xml:space="preserve">, </w:t>
-      </w:r>
-      <w:proofErr w:type="spellStart"/>
-      <w:proofErr w:type="gramStart"/>
+        <w:t xml:space="preserve">JOIN vuelos </w:t>
+      </w:r>
       <w:r>
         <w:rPr>
           <w:lang w:val="es-ES"/>
         </w:rPr>
-        <w:t>p.TIPO</w:t>
-      </w:r>
-      <w:proofErr w:type="gramEnd"/>
+        <w:t xml:space="preserve">AS </w:t>
+      </w:r>
       <w:r>
         <w:rPr>
           <w:lang w:val="es-ES"/>
         </w:rPr>
-        <w:t>_PLAZA</w:t>
-      </w:r>
-      <w:proofErr w:type="spellEnd"/>
+        <w:t>v ON v.COD_VUELO = p.COD_VUELO</w:t>
+      </w:r>
       <w:r>
         <w:rPr>
           <w:lang w:val="es-ES"/>
         </w:rPr>
-        <w:t xml:space="preserve">, </w:t>
-      </w:r>
-      <w:proofErr w:type="spellStart"/>
+        <w:t xml:space="preserve"> </w:t>
+      </w:r>
       <w:r>
         <w:rPr>
           <w:lang w:val="es-ES"/>
         </w:rPr>
-        <w:t>p.FUMADOR</w:t>
-      </w:r>
-      <w:proofErr w:type="spellEnd"/>
+        <w:t>WHERE v.</w:t>
+      </w:r>
       <w:r>
         <w:rPr>
           <w:lang w:val="es-ES"/>
         </w:rPr>
-        <w:t xml:space="preserve"> FROM pasajeros </w:t>
-      </w:r>
-      <w:r>
-        <w:rPr>
-          <w:lang w:val="es-ES"/>
-        </w:rPr>
-        <w:t xml:space="preserve">AS </w:t>
-      </w:r>
-      <w:r>
-        <w:rPr>
-          <w:lang w:val="es-ES"/>
-        </w:rPr>
-        <w:t>p</w:t>
-      </w:r>
-      <w:r>
-        <w:rPr>
-          <w:lang w:val="es-ES"/>
-        </w:rPr>
-        <w:t xml:space="preserve"> </w:t>
-      </w:r>
-      <w:r>
-        <w:rPr>
-          <w:lang w:val="es-ES"/>
-        </w:rPr>
-        <w:t xml:space="preserve">JOIN vuelos </w:t>
-      </w:r>
-      <w:r>
-        <w:rPr>
-          <w:lang w:val="es-ES"/>
-        </w:rPr>
-        <w:t xml:space="preserve">AS </w:t>
-      </w:r>
-      <w:r>
-        <w:rPr>
-          <w:lang w:val="es-ES"/>
-        </w:rPr>
-        <w:t xml:space="preserve">v ON </w:t>
-      </w:r>
-      <w:proofErr w:type="spellStart"/>
-      <w:r>
-        <w:rPr>
-          <w:lang w:val="es-ES"/>
-        </w:rPr>
-        <w:t>v.COD_VUELO</w:t>
-      </w:r>
-      <w:proofErr w:type="spellEnd"/>
-      <w:r>
-        <w:rPr>
-          <w:lang w:val="es-ES"/>
-        </w:rPr>
-        <w:t xml:space="preserve"> = </w:t>
-      </w:r>
-      <w:proofErr w:type="spellStart"/>
-      <w:r>
-        <w:rPr>
-          <w:lang w:val="es-ES"/>
-        </w:rPr>
-        <w:t>p.COD_VUELO</w:t>
-      </w:r>
-      <w:proofErr w:type="spellEnd"/>
-      <w:r>
-        <w:rPr>
-          <w:lang w:val="es-ES"/>
-        </w:rPr>
-        <w:t xml:space="preserve"> </w:t>
-      </w:r>
-      <w:r>
-        <w:rPr>
-          <w:lang w:val="es-ES"/>
-        </w:rPr>
-        <w:t xml:space="preserve">WHERE </w:t>
-      </w:r>
-      <w:proofErr w:type="spellStart"/>
-      <w:r>
-        <w:rPr>
-          <w:lang w:val="es-ES"/>
-        </w:rPr>
-        <w:t>v.</w:t>
-      </w:r>
-      <w:r>
-        <w:rPr>
-          <w:lang w:val="es-ES"/>
-        </w:rPr>
         <w:t>cod_vuelo</w:t>
       </w:r>
-      <w:proofErr w:type="spellEnd"/>
       <w:r>
         <w:rPr>
           <w:lang w:val="es-ES"/>
@@ -515,21 +361,7 @@
         <w:rPr>
           <w:lang w:eastAsia="es-ES"/>
         </w:rPr>
-        <w:t xml:space="preserve">Dar de alta un nuevo vuelo con todos sus valores. (1.5 </w:t>
-      </w:r>
-      <w:proofErr w:type="spellStart"/>
-      <w:r>
-        <w:rPr>
-          <w:lang w:eastAsia="es-ES"/>
-        </w:rPr>
-        <w:t>pto</w:t>
-      </w:r>
-      <w:proofErr w:type="spellEnd"/>
-      <w:r>
-        <w:rPr>
-          <w:lang w:eastAsia="es-ES"/>
-        </w:rPr>
-        <w:t>)</w:t>
+        <w:t>Dar de alta un nuevo vuelo con todos sus valores. (1.5 pto)</w:t>
       </w:r>
     </w:p>
     <w:p>
@@ -537,60 +369,7 @@
         <w:pStyle w:val="Cdigo"/>
       </w:pPr>
       <w:r>
-        <w:t>INSERT INTO vuelos VALUES</w:t>
-      </w:r>
-      <w:proofErr w:type="gramStart"/>
-      <w:r>
-        <w:t>(</w:t>
-      </w:r>
-      <w:r>
-        <w:t>?,</w:t>
-      </w:r>
-      <w:proofErr w:type="gramEnd"/>
-      <w:r>
-        <w:t xml:space="preserve"> </w:t>
-      </w:r>
-      <w:r>
-        <w:t>?,</w:t>
-      </w:r>
-      <w:r>
-        <w:t xml:space="preserve"> </w:t>
-      </w:r>
-      <w:r>
-        <w:t>?,</w:t>
-      </w:r>
-      <w:r>
-        <w:t xml:space="preserve"> </w:t>
-      </w:r>
-      <w:r>
-        <w:t>?,</w:t>
-      </w:r>
-      <w:r>
-        <w:t xml:space="preserve"> </w:t>
-      </w:r>
-      <w:r>
-        <w:t>?,</w:t>
-      </w:r>
-      <w:r>
-        <w:t xml:space="preserve"> </w:t>
-      </w:r>
-      <w:r>
-        <w:t>?,</w:t>
-      </w:r>
-      <w:r>
-        <w:t xml:space="preserve"> </w:t>
-      </w:r>
-      <w:r>
-        <w:t>?,</w:t>
-      </w:r>
-      <w:r>
-        <w:t xml:space="preserve"> </w:t>
-      </w:r>
-      <w:r>
-        <w:t>?</w:t>
-      </w:r>
-      <w:r>
-        <w:t>);</w:t>
+        <w:t>INSERT INTO vuelos VALUES(?, ?, ?, ?, ?, ?, ?, ?);</w:t>
       </w:r>
     </w:p>
     <w:p>
@@ -608,48 +387,33 @@
         <w:rPr>
           <w:lang w:eastAsia="es-ES"/>
         </w:rPr>
-        <w:t xml:space="preserve">Eliminar un vuelo existente en la base de datos. (1.5 </w:t>
-      </w:r>
-      <w:proofErr w:type="spellStart"/>
-      <w:r>
-        <w:rPr>
-          <w:lang w:eastAsia="es-ES"/>
-        </w:rPr>
-        <w:t>pto</w:t>
-      </w:r>
-      <w:proofErr w:type="spellEnd"/>
-      <w:r>
-        <w:rPr>
-          <w:lang w:eastAsia="es-ES"/>
-        </w:rPr>
-        <w:t>)</w:t>
+        <w:t>Eliminar un vuelo existente en la base de datos. (1.5 pto)</w:t>
       </w:r>
     </w:p>
     <w:p>
       <w:pPr>
         <w:pStyle w:val="Cdigo"/>
-      </w:pPr>
-      <w:r>
-        <w:t xml:space="preserve">DELETE * FROM vuelos WHERE </w:t>
-      </w:r>
-      <w:proofErr w:type="spellStart"/>
-      <w:r>
-        <w:t>cod_vuel</w:t>
-      </w:r>
-      <w:r>
-        <w:t>o</w:t>
-      </w:r>
-      <w:proofErr w:type="spellEnd"/>
-      <w:r>
-        <w:t xml:space="preserve"> </w:t>
-      </w:r>
-      <w:proofErr w:type="gramStart"/>
-      <w:r>
-        <w:t>= ?</w:t>
-      </w:r>
-      <w:proofErr w:type="gramEnd"/>
-      <w:r>
-        <w:t>;</w:t>
+        <w:rPr>
+          <w:lang w:val="es-ES"/>
+        </w:rPr>
+      </w:pPr>
+      <w:r>
+        <w:rPr>
+          <w:lang w:val="es-ES"/>
+        </w:rPr>
+        <w:t xml:space="preserve">DELETE </w:t>
+      </w:r>
+      <w:r>
+        <w:rPr>
+          <w:lang w:val="es-ES"/>
+        </w:rPr>
+        <w:t>num, cod_vuelo, tipo_plaza, fumador</w:t>
+      </w:r>
+      <w:r>
+        <w:rPr>
+          <w:lang w:val="es-ES"/>
+        </w:rPr>
+        <w:t xml:space="preserve"> FROM vuelos WHERE cod_vuelo = ?;</w:t>
       </w:r>
     </w:p>
     <w:p>
@@ -689,21 +453,7 @@
         <w:rPr>
           <w:lang w:eastAsia="es-ES"/>
         </w:rPr>
-        <w:t xml:space="preserve">permitiendo cambiar de fumadores a no fumadores. (1.5 </w:t>
-      </w:r>
-      <w:proofErr w:type="spellStart"/>
-      <w:r>
-        <w:rPr>
-          <w:lang w:eastAsia="es-ES"/>
-        </w:rPr>
-        <w:t>pto</w:t>
-      </w:r>
-      <w:proofErr w:type="spellEnd"/>
-      <w:r>
-        <w:rPr>
-          <w:lang w:eastAsia="es-ES"/>
-        </w:rPr>
-        <w:t>)</w:t>
+        <w:t>permitiendo cambiar de fumadores a no fumadores. (1.5 pto)</w:t>
       </w:r>
     </w:p>
     <w:p>
@@ -717,115 +467,48 @@
         <w:rPr>
           <w:lang w:val="es-ES"/>
         </w:rPr>
-        <w:t xml:space="preserve">SELECT * FROM pasajeros WHERE </w:t>
-      </w:r>
-      <w:proofErr w:type="spellStart"/>
+        <w:t>SELECT * FROM pasajeros WHERE cod_vuelo = ?;</w:t>
+      </w:r>
       <w:r>
         <w:rPr>
           <w:lang w:val="es-ES"/>
         </w:rPr>
-        <w:t>cod_vuelo</w:t>
-      </w:r>
-      <w:proofErr w:type="spellEnd"/>
+        <w:t xml:space="preserve"> -&gt; Par</w:t>
+      </w:r>
       <w:r>
         <w:rPr>
           <w:lang w:val="es-ES"/>
         </w:rPr>
-        <w:t xml:space="preserve"> = ?;</w:t>
+        <w:t xml:space="preserve">a mostrar los campos </w:t>
       </w:r>
       <w:r>
         <w:rPr>
           <w:lang w:val="es-ES"/>
         </w:rPr>
-        <w:t xml:space="preserve"> -&gt; Par</w:t>
+        <w:t xml:space="preserve">de los pasajeros </w:t>
       </w:r>
       <w:r>
         <w:rPr>
           <w:lang w:val="es-ES"/>
         </w:rPr>
-        <w:t xml:space="preserve">a mostrar los campos </w:t>
-      </w:r>
-      <w:r>
-        <w:rPr>
-          <w:lang w:val="es-ES"/>
-        </w:rPr>
-        <w:t xml:space="preserve">de los pasajeros </w:t>
-      </w:r>
-      <w:r>
-        <w:rPr>
-          <w:lang w:val="es-ES"/>
-        </w:rPr>
-        <w:t xml:space="preserve">del vuelo elegido, en un </w:t>
-      </w:r>
-      <w:proofErr w:type="spellStart"/>
-      <w:r>
-        <w:rPr>
-          <w:lang w:val="es-ES"/>
-        </w:rPr>
-        <w:t>JTable</w:t>
-      </w:r>
-      <w:proofErr w:type="spellEnd"/>
+        <w:t>del vuelo elegido, en un JTable</w:t>
+      </w:r>
     </w:p>
     <w:p>
       <w:pPr>
         <w:pStyle w:val="Cdigo"/>
       </w:pPr>
       <w:r>
-        <w:t xml:space="preserve">UPDATE </w:t>
-      </w:r>
-      <w:proofErr w:type="spellStart"/>
-      <w:r>
-        <w:t>pasajeros</w:t>
-      </w:r>
-      <w:proofErr w:type="spellEnd"/>
-      <w:r>
-        <w:t xml:space="preserve"> SET </w:t>
-      </w:r>
-      <w:proofErr w:type="spellStart"/>
-      <w:r>
-        <w:t>fumador</w:t>
-      </w:r>
-      <w:proofErr w:type="spellEnd"/>
-      <w:r>
-        <w:t xml:space="preserve"> </w:t>
-      </w:r>
-      <w:proofErr w:type="gramStart"/>
-      <w:r>
-        <w:t>= ?</w:t>
-      </w:r>
-      <w:proofErr w:type="gramEnd"/>
-      <w:r>
-        <w:t xml:space="preserve"> WHERE num </w:t>
-      </w:r>
-      <w:proofErr w:type="gramStart"/>
-      <w:r>
-        <w:t xml:space="preserve">= </w:t>
+        <w:t xml:space="preserve">UPDATE pasajeros SET fumador = ? WHERE num = </w:t>
       </w:r>
       <w:r>
         <w:t>?</w:t>
       </w:r>
-      <w:proofErr w:type="gramEnd"/>
       <w:r>
         <w:t xml:space="preserve"> AN</w:t>
       </w:r>
       <w:r>
-        <w:t xml:space="preserve">D </w:t>
-      </w:r>
-      <w:proofErr w:type="spellStart"/>
-      <w:r>
-        <w:t>cod_vuelo</w:t>
-      </w:r>
-      <w:proofErr w:type="spellEnd"/>
-      <w:r>
-        <w:t xml:space="preserve"> </w:t>
-      </w:r>
-      <w:proofErr w:type="gramStart"/>
-      <w:r>
-        <w:t>= ?</w:t>
-      </w:r>
-      <w:proofErr w:type="gramEnd"/>
-      <w:r>
-        <w:t>;</w:t>
+        <w:t>D cod_vuelo = ?;</w:t>
       </w:r>
     </w:p>
     <w:p>
@@ -870,16 +553,8 @@
         <w:rPr>
           <w:lang w:eastAsia="es-ES"/>
         </w:rPr>
-        <w:t xml:space="preserve">Nombre de la BBDD: </w:t>
-      </w:r>
-      <w:proofErr w:type="spellStart"/>
-      <w:r>
-        <w:rPr>
-          <w:lang w:eastAsia="es-ES"/>
-        </w:rPr>
-        <w:t>flyingdb</w:t>
-      </w:r>
-      <w:proofErr w:type="spellEnd"/>
+        <w:t>Nombre de la BBDD: flyingdb</w:t>
+      </w:r>
     </w:p>
     <w:p>
       <w:pPr>
@@ -891,41 +566,13 @@
         <w:rPr>
           <w:lang w:eastAsia="es-ES"/>
         </w:rPr>
-        <w:t xml:space="preserve">La aplicación usa una base de datos MySQL, no </w:t>
-      </w:r>
-      <w:proofErr w:type="spellStart"/>
-      <w:r>
-        <w:rPr>
-          <w:lang w:eastAsia="es-ES"/>
-        </w:rPr>
-        <w:t>Orcale</w:t>
-      </w:r>
-      <w:proofErr w:type="spellEnd"/>
-      <w:r>
-        <w:rPr>
-          <w:lang w:eastAsia="es-ES"/>
-        </w:rPr>
-        <w:t xml:space="preserve">, por ello se han modificado los </w:t>
-      </w:r>
-      <w:r>
-        <w:rPr>
-          <w:lang w:eastAsia="es-ES"/>
-        </w:rPr>
-        <w:t xml:space="preserve">tipos de datos de las </w:t>
-      </w:r>
-      <w:proofErr w:type="spellStart"/>
-      <w:r>
-        <w:rPr>
-          <w:lang w:eastAsia="es-ES"/>
-        </w:rPr>
-        <w:t>Querys</w:t>
-      </w:r>
-      <w:proofErr w:type="spellEnd"/>
-      <w:r>
-        <w:rPr>
-          <w:lang w:eastAsia="es-ES"/>
-        </w:rPr>
-        <w:t xml:space="preserve"> para crear las tablas. VARCHAR2 </w:t>
+        <w:t xml:space="preserve">La aplicación usa una base de datos MySQL, no Orcale, por ello se han modificado los </w:t>
+      </w:r>
+      <w:r>
+        <w:rPr>
+          <w:lang w:eastAsia="es-ES"/>
+        </w:rPr>
+        <w:t xml:space="preserve">tipos de datos de las Querys para crear las tablas. VARCHAR2 </w:t>
       </w:r>
       <w:r>
         <w:rPr>
@@ -962,11 +609,9 @@
       <w:r>
         <w:t xml:space="preserve">Clase </w:t>
       </w:r>
-      <w:proofErr w:type="spellStart"/>
       <w:r>
         <w:t>nombreClase</w:t>
       </w:r>
-      <w:proofErr w:type="spellEnd"/>
     </w:p>
     <w:p>
       <w:pPr>
@@ -1012,16 +657,9 @@
         <w:rPr>
           <w:lang w:eastAsia="es-ES"/>
         </w:rPr>
-        <w:t xml:space="preserve">Atributos </w:t>
-      </w:r>
-      <w:proofErr w:type="spellStart"/>
-      <w:r>
-        <w:rPr>
-          <w:lang w:eastAsia="es-ES"/>
-        </w:rPr>
-        <w:t>aqui</w:t>
-      </w:r>
-      <w:proofErr w:type="spellEnd"/>
+        <w:lastRenderedPageBreak/>
+        <w:t>Atributos aqui</w:t>
+      </w:r>
     </w:p>
     <w:p>
       <w:pPr>
@@ -1047,20 +685,9 @@
           <w:numId w:val="19"/>
         </w:numPr>
       </w:pPr>
-      <w:proofErr w:type="spellStart"/>
-      <w:r>
-        <w:lastRenderedPageBreak/>
-        <w:t>nombreMetodo</w:t>
-      </w:r>
-      <w:proofErr w:type="spellEnd"/>
-      <w:r>
-        <w:t xml:space="preserve">: función </w:t>
-      </w:r>
-      <w:proofErr w:type="spellStart"/>
-      <w:r>
-        <w:t>principal</w:t>
-      </w:r>
-      <w:proofErr w:type="spellEnd"/>
+      <w:r>
+        <w:t>nombreMetodo: función principal</w:t>
+      </w:r>
     </w:p>
     <w:sectPr>
       <w:pgSz w:w="11906" w:h="16838"/>

</xml_diff>